<commit_message>
new slides and outlines
</commit_message>
<xml_diff>
--- a/iteration/intro-to-purrr/2022-01-09-pdg-iteration-outline.docx
+++ b/iteration/intro-to-purrr/2022-01-09-pdg-iteration-outline.docx
@@ -7,7 +7,16 @@
         <w:pStyle w:val="Title"/>
       </w:pPr>
       <w:r>
-        <w:t>Intro to iteration (for loops and purrr)</w:t>
+        <w:t>Intro to iteration</w:t>
+      </w:r>
+      <w:r>
+        <w:t xml:space="preserve">: </w:t>
+      </w:r>
+      <w:r>
+        <w:t>for loops and purrr</w:t>
+      </w:r>
+      <w:r>
+        <w:t xml:space="preserve"> (outline)</w:t>
       </w:r>
     </w:p>
     <w:p>
@@ -49,10 +58,7 @@
         <w:t>for</w:t>
       </w:r>
       <w:r>
-        <w:t xml:space="preserve"> loops, their structure, designing your loops for optimal performance, and debugging errors. We also cover the t</w:t>
-      </w:r>
-      <w:r>
-        <w:t xml:space="preserve">idyverse package for iteration, </w:t>
+        <w:t xml:space="preserve"> loops, their structure, designing your loops for optimal performance, and debugging errors. We also cover the tidyverse package for iteration, </w:t>
       </w:r>
       <w:r>
         <w:rPr>
@@ -204,10 +210,7 @@
       </w:r>
       <w:proofErr w:type="spellEnd"/>
       <w:r>
-        <w:t xml:space="preserve"> funct</w:t>
-      </w:r>
-      <w:r>
-        <w:t>ions</w:t>
+        <w:t xml:space="preserve"> functions</w:t>
       </w:r>
     </w:p>
     <w:p>
@@ -703,6 +706,13 @@
     <w:lsdException w:name="Placeholder Text" w:semiHidden="1"/>
     <w:lsdException w:name="Light Shading"/>
     <w:lsdException w:name="Light List"/>
+    <w:lsdException w:name="Light Grid"/>
+    <w:lsdException w:name="Medium Shading 1"/>
+    <w:lsdException w:name="Medium Shading 2"/>
+    <w:lsdException w:name="Medium List 1"/>
+    <w:lsdException w:name="Medium List 2"/>
+    <w:lsdException w:name="Medium Grid 1"/>
+    <w:lsdException w:name="Medium Grid 2"/>
     <w:lsdException w:name="Medium Grid 3"/>
     <w:lsdException w:name="Dark List"/>
     <w:lsdException w:name="Colorful Shading"/>

</xml_diff>